<commit_message>
Changlog_pscuda.docx: updated; Additional refactoring;
</commit_message>
<xml_diff>
--- a/period_search_cuda_10.2_win/Changelog_pscuda.docx
+++ b/period_search_cuda_10.2_win/Changelog_pscuda.docx
@@ -695,8 +695,6 @@
         </w:rPr>
         <w:t>What's improved?</w:t>
       </w:r>
-      <w:bookmarkStart w:id="0" w:name="_GoBack"/>
-      <w:bookmarkEnd w:id="0"/>
     </w:p>
     <w:p>
       <w:pPr>
@@ -806,50 +804,364 @@
           <w:szCs w:val="24"/>
           <w:lang w:eastAsia="en-GB"/>
         </w:rPr>
-        <w:t xml:space="preserve"> (CC) 6.0, 6.1, 6.2</w:t>
-      </w:r>
-      <w:r>
-        <w:rPr>
-          <w:rFonts w:ascii="Segoe UI" w:eastAsia="Times New Roman" w:hAnsi="Segoe UI" w:cs="Segoe UI"/>
-          <w:color w:val="8994A3"/>
-          <w:sz w:val="24"/>
-          <w:szCs w:val="24"/>
-          <w:lang w:eastAsia="en-GB"/>
-        </w:rPr>
-        <w:t>, 7.0, 7.2 &amp; 7.5 (</w:t>
-      </w:r>
-      <w:hyperlink r:id="rId8" w:anchor="Version_features_and_specifications" w:history="1">
-        <w:r>
-          <w:rPr>
-            <w:rStyle w:val="Hyperlink"/>
-            <w:rFonts w:ascii="Segoe UI" w:eastAsia="Times New Roman" w:hAnsi="Segoe UI" w:cs="Segoe UI"/>
-            <w:color w:val="808080" w:themeColor="background1" w:themeShade="80"/>
-            <w:sz w:val="24"/>
-            <w:szCs w:val="24"/>
-            <w:lang w:eastAsia="en-GB"/>
-          </w:rPr>
-          <w:t xml:space="preserve">Architectures </w:t>
-        </w:r>
-        <w:r>
-          <w:rPr>
-            <w:rStyle w:val="Hyperlink"/>
-            <w:rFonts w:ascii="Segoe UI" w:eastAsia="Times New Roman" w:hAnsi="Segoe UI" w:cs="Segoe UI"/>
-            <w:sz w:val="24"/>
-            <w:szCs w:val="24"/>
-            <w:lang w:eastAsia="en-GB"/>
-          </w:rPr>
-          <w:t>Pascal, Volta &amp; Turing</w:t>
-        </w:r>
-      </w:hyperlink>
-      <w:r>
-        <w:rPr>
-          <w:rFonts w:ascii="Segoe UI" w:eastAsia="Times New Roman" w:hAnsi="Segoe UI" w:cs="Segoe UI"/>
-          <w:color w:val="8994A3"/>
-          <w:sz w:val="24"/>
-          <w:szCs w:val="24"/>
-          <w:lang w:eastAsia="en-GB"/>
-        </w:rPr>
-        <w:t>)</w:t>
+        <w:t xml:space="preserve"> (CC).</w:t>
+      </w:r>
+      <w:r>
+        <w:rPr>
+          <w:rFonts w:ascii="Segoe UI" w:eastAsia="Times New Roman" w:hAnsi="Segoe UI" w:cs="Segoe UI"/>
+          <w:color w:val="8994A3"/>
+          <w:sz w:val="24"/>
+          <w:szCs w:val="24"/>
+          <w:lang w:eastAsia="en-GB"/>
+        </w:rPr>
+        <w:t xml:space="preserve"> </w:t>
+      </w:r>
+      <w:r>
+        <w:rPr>
+          <w:rFonts w:ascii="Segoe UI" w:eastAsia="Times New Roman" w:hAnsi="Segoe UI" w:cs="Segoe UI"/>
+          <w:color w:val="8994A3"/>
+          <w:sz w:val="24"/>
+          <w:szCs w:val="24"/>
+          <w:lang w:eastAsia="en-GB"/>
+        </w:rPr>
+        <w:t>This build supports CC</w:t>
+      </w:r>
+      <w:r>
+        <w:rPr>
+          <w:rFonts w:ascii="Segoe UI" w:eastAsia="Times New Roman" w:hAnsi="Segoe UI" w:cs="Segoe UI"/>
+          <w:color w:val="8994A3"/>
+          <w:sz w:val="24"/>
+          <w:szCs w:val="24"/>
+          <w:lang w:eastAsia="en-GB"/>
+        </w:rPr>
+        <w:t xml:space="preserve"> </w:t>
+      </w:r>
+      <w:r>
+        <w:rPr>
+          <w:rFonts w:ascii="Segoe UI" w:eastAsia="Times New Roman" w:hAnsi="Segoe UI" w:cs="Segoe UI"/>
+          <w:color w:val="8994A3"/>
+          <w:sz w:val="24"/>
+          <w:szCs w:val="24"/>
+          <w:lang w:eastAsia="en-GB"/>
+        </w:rPr>
+        <w:t xml:space="preserve">3.0, 3.5, 3.7, 5.0, 5.2, </w:t>
+      </w:r>
+      <w:r>
+        <w:rPr>
+          <w:rFonts w:ascii="Segoe UI" w:eastAsia="Times New Roman" w:hAnsi="Segoe UI" w:cs="Segoe UI"/>
+          <w:color w:val="8994A3"/>
+          <w:sz w:val="24"/>
+          <w:szCs w:val="24"/>
+          <w:lang w:eastAsia="en-GB"/>
+        </w:rPr>
+        <w:t>6.0, 6.1, 7.0,</w:t>
+      </w:r>
+      <w:r>
+        <w:rPr>
+          <w:rFonts w:ascii="Segoe UI" w:eastAsia="Times New Roman" w:hAnsi="Segoe UI" w:cs="Segoe UI"/>
+          <w:color w:val="8994A3"/>
+          <w:sz w:val="24"/>
+          <w:szCs w:val="24"/>
+          <w:lang w:eastAsia="en-GB"/>
+        </w:rPr>
+        <w:t xml:space="preserve"> &amp; 7.5 </w:t>
+      </w:r>
+      <w:r>
+        <w:rPr>
+          <w:rFonts w:ascii="Segoe UI" w:eastAsia="Times New Roman" w:hAnsi="Segoe UI" w:cs="Segoe UI"/>
+          <w:color w:val="8994A3"/>
+          <w:sz w:val="24"/>
+          <w:szCs w:val="24"/>
+          <w:lang w:eastAsia="en-GB"/>
+        </w:rPr>
+        <w:t xml:space="preserve">from </w:t>
+      </w:r>
+      <w:r>
+        <w:rPr>
+          <w:rStyle w:val="Hyperlink"/>
+          <w:rFonts w:ascii="Segoe UI" w:eastAsia="Times New Roman" w:hAnsi="Segoe UI" w:cs="Segoe UI"/>
+          <w:color w:val="808080" w:themeColor="background1" w:themeShade="80"/>
+          <w:sz w:val="24"/>
+          <w:szCs w:val="24"/>
+          <w:u w:val="none"/>
+          <w:lang w:eastAsia="en-GB"/>
+        </w:rPr>
+        <w:t>Kepler, Maxwell, Pascal,</w:t>
+      </w:r>
+      <w:r>
+        <w:rPr>
+          <w:rStyle w:val="Hyperlink"/>
+          <w:rFonts w:ascii="Segoe UI" w:eastAsia="Times New Roman" w:hAnsi="Segoe UI" w:cs="Segoe UI"/>
+          <w:color w:val="808080" w:themeColor="background1" w:themeShade="80"/>
+          <w:sz w:val="24"/>
+          <w:szCs w:val="24"/>
+          <w:u w:val="none"/>
+          <w:lang w:eastAsia="en-GB"/>
+        </w:rPr>
+        <w:t xml:space="preserve"> Volta &amp; Turing</w:t>
+      </w:r>
+      <w:r>
+        <w:rPr>
+          <w:rStyle w:val="Hyperlink"/>
+          <w:rFonts w:ascii="Segoe UI" w:eastAsia="Times New Roman" w:hAnsi="Segoe UI" w:cs="Segoe UI"/>
+          <w:color w:val="000000" w:themeColor="text1"/>
+          <w:sz w:val="24"/>
+          <w:szCs w:val="24"/>
+          <w:u w:val="none"/>
+          <w:vertAlign w:val="superscript"/>
+          <w:lang w:eastAsia="en-GB"/>
+        </w:rPr>
+        <w:t>(1)</w:t>
+      </w:r>
+      <w:r>
+        <w:rPr>
+          <w:rFonts w:ascii="Segoe UI" w:eastAsia="Times New Roman" w:hAnsi="Segoe UI" w:cs="Segoe UI"/>
+          <w:color w:val="8994A3"/>
+          <w:sz w:val="24"/>
+          <w:szCs w:val="24"/>
+          <w:lang w:eastAsia="en-GB"/>
+        </w:rPr>
+        <w:t xml:space="preserve"> architectures</w:t>
+      </w:r>
+      <w:r>
+        <w:rPr>
+          <w:rFonts w:ascii="Segoe UI" w:eastAsia="Times New Roman" w:hAnsi="Segoe UI" w:cs="Segoe UI"/>
+          <w:color w:val="8994A3"/>
+          <w:sz w:val="24"/>
+          <w:szCs w:val="24"/>
+          <w:lang w:eastAsia="en-GB"/>
+        </w:rPr>
+        <w:t xml:space="preserve"> and their GeForce, </w:t>
+      </w:r>
+      <w:proofErr w:type="spellStart"/>
+      <w:r>
+        <w:rPr>
+          <w:rFonts w:ascii="Segoe UI" w:eastAsia="Times New Roman" w:hAnsi="Segoe UI" w:cs="Segoe UI"/>
+          <w:color w:val="8994A3"/>
+          <w:sz w:val="24"/>
+          <w:szCs w:val="24"/>
+          <w:lang w:eastAsia="en-GB"/>
+        </w:rPr>
+        <w:t>Quadro</w:t>
+      </w:r>
+      <w:proofErr w:type="spellEnd"/>
+      <w:r>
+        <w:rPr>
+          <w:rFonts w:ascii="Segoe UI" w:eastAsia="Times New Roman" w:hAnsi="Segoe UI" w:cs="Segoe UI"/>
+          <w:color w:val="8994A3"/>
+          <w:sz w:val="24"/>
+          <w:szCs w:val="24"/>
+          <w:lang w:eastAsia="en-GB"/>
+        </w:rPr>
+        <w:t>, NVS and Tesla series,</w:t>
+      </w:r>
+      <w:bookmarkStart w:id="0" w:name="_GoBack"/>
+      <w:bookmarkEnd w:id="0"/>
+      <w:r>
+        <w:rPr>
+          <w:rFonts w:ascii="Segoe UI" w:eastAsia="Times New Roman" w:hAnsi="Segoe UI" w:cs="Segoe UI"/>
+          <w:color w:val="8994A3"/>
+          <w:sz w:val="24"/>
+          <w:szCs w:val="24"/>
+          <w:lang w:eastAsia="en-GB"/>
+        </w:rPr>
+        <w:t xml:space="preserve"> </w:t>
+      </w:r>
+      <w:r>
+        <w:rPr>
+          <w:rFonts w:ascii="Segoe UI" w:eastAsia="Times New Roman" w:hAnsi="Segoe UI" w:cs="Segoe UI"/>
+          <w:color w:val="8994A3"/>
+          <w:sz w:val="24"/>
+          <w:szCs w:val="24"/>
+          <w:lang w:eastAsia="en-GB"/>
+        </w:rPr>
+        <w:t>but</w:t>
+      </w:r>
+      <w:r>
+        <w:rPr>
+          <w:rFonts w:ascii="Segoe UI" w:eastAsia="Times New Roman" w:hAnsi="Segoe UI" w:cs="Segoe UI"/>
+          <w:color w:val="8994A3"/>
+          <w:sz w:val="24"/>
+          <w:szCs w:val="24"/>
+          <w:lang w:eastAsia="en-GB"/>
+        </w:rPr>
+        <w:t xml:space="preserve"> does </w:t>
+      </w:r>
+      <w:r>
+        <w:rPr>
+          <w:rFonts w:ascii="Segoe UI" w:eastAsia="Times New Roman" w:hAnsi="Segoe UI" w:cs="Segoe UI"/>
+          <w:b/>
+          <w:color w:val="8994A3"/>
+          <w:sz w:val="24"/>
+          <w:szCs w:val="24"/>
+          <w:lang w:eastAsia="en-GB"/>
+        </w:rPr>
+        <w:t>NOT</w:t>
+      </w:r>
+      <w:r>
+        <w:rPr>
+          <w:rFonts w:ascii="Segoe UI" w:eastAsia="Times New Roman" w:hAnsi="Segoe UI" w:cs="Segoe UI"/>
+          <w:color w:val="8994A3"/>
+          <w:sz w:val="24"/>
+          <w:szCs w:val="24"/>
+          <w:lang w:eastAsia="en-GB"/>
+        </w:rPr>
+        <w:t xml:space="preserve"> supports</w:t>
+      </w:r>
+      <w:r>
+        <w:rPr>
+          <w:rFonts w:ascii="Segoe UI" w:eastAsia="Times New Roman" w:hAnsi="Segoe UI" w:cs="Segoe UI"/>
+          <w:color w:val="8994A3"/>
+          <w:sz w:val="24"/>
+          <w:szCs w:val="24"/>
+          <w:lang w:eastAsia="en-GB"/>
+        </w:rPr>
+        <w:t xml:space="preserve"> </w:t>
+      </w:r>
+      <w:proofErr w:type="spellStart"/>
+      <w:r>
+        <w:rPr>
+          <w:rFonts w:ascii="Segoe UI" w:eastAsia="Times New Roman" w:hAnsi="Segoe UI" w:cs="Segoe UI"/>
+          <w:color w:val="8994A3"/>
+          <w:sz w:val="24"/>
+          <w:szCs w:val="24"/>
+          <w:lang w:eastAsia="en-GB"/>
+        </w:rPr>
+        <w:t>Tegra</w:t>
+      </w:r>
+      <w:proofErr w:type="spellEnd"/>
+      <w:r>
+        <w:rPr>
+          <w:rFonts w:ascii="Segoe UI" w:eastAsia="Times New Roman" w:hAnsi="Segoe UI" w:cs="Segoe UI"/>
+          <w:color w:val="8994A3"/>
+          <w:sz w:val="24"/>
+          <w:szCs w:val="24"/>
+          <w:lang w:eastAsia="en-GB"/>
+        </w:rPr>
+        <w:t xml:space="preserve"> and Jetson </w:t>
+      </w:r>
+      <w:proofErr w:type="spellStart"/>
+      <w:r>
+        <w:rPr>
+          <w:rFonts w:ascii="Segoe UI" w:eastAsia="Times New Roman" w:hAnsi="Segoe UI" w:cs="Segoe UI"/>
+          <w:color w:val="8994A3"/>
+          <w:sz w:val="24"/>
+          <w:szCs w:val="24"/>
+          <w:lang w:eastAsia="en-GB"/>
+        </w:rPr>
+        <w:t>SoC</w:t>
+      </w:r>
+      <w:proofErr w:type="spellEnd"/>
+      <w:r>
+        <w:rPr>
+          <w:rFonts w:ascii="Segoe UI" w:eastAsia="Times New Roman" w:hAnsi="Segoe UI" w:cs="Segoe UI"/>
+          <w:color w:val="8994A3"/>
+          <w:sz w:val="24"/>
+          <w:szCs w:val="24"/>
+          <w:lang w:eastAsia="en-GB"/>
+        </w:rPr>
+        <w:t xml:space="preserve"> </w:t>
+      </w:r>
+      <w:r>
+        <w:rPr>
+          <w:rFonts w:ascii="Segoe UI" w:eastAsia="Times New Roman" w:hAnsi="Segoe UI" w:cs="Segoe UI"/>
+          <w:color w:val="8994A3"/>
+          <w:sz w:val="24"/>
+          <w:szCs w:val="24"/>
+          <w:lang w:eastAsia="en-GB"/>
+        </w:rPr>
+        <w:t xml:space="preserve">Series </w:t>
+      </w:r>
+      <w:r>
+        <w:rPr>
+          <w:rFonts w:ascii="Segoe UI" w:eastAsia="Times New Roman" w:hAnsi="Segoe UI" w:cs="Segoe UI"/>
+          <w:color w:val="8994A3"/>
+          <w:sz w:val="24"/>
+          <w:szCs w:val="24"/>
+          <w:lang w:eastAsia="en-GB"/>
+        </w:rPr>
+        <w:t xml:space="preserve">devices </w:t>
+      </w:r>
+      <w:r>
+        <w:rPr>
+          <w:rFonts w:ascii="Segoe UI" w:eastAsia="Times New Roman" w:hAnsi="Segoe UI" w:cs="Segoe UI"/>
+          <w:color w:val="8994A3"/>
+          <w:sz w:val="24"/>
+          <w:szCs w:val="24"/>
+          <w:lang w:eastAsia="en-GB"/>
+        </w:rPr>
+        <w:t>(</w:t>
+      </w:r>
+      <w:r>
+        <w:rPr>
+          <w:rFonts w:ascii="Segoe UI" w:eastAsia="Times New Roman" w:hAnsi="Segoe UI" w:cs="Segoe UI"/>
+          <w:color w:val="8994A3"/>
+          <w:sz w:val="24"/>
+          <w:szCs w:val="24"/>
+          <w:lang w:eastAsia="en-GB"/>
+        </w:rPr>
+        <w:t>CC</w:t>
+      </w:r>
+      <w:r>
+        <w:rPr>
+          <w:rFonts w:ascii="Segoe UI" w:eastAsia="Times New Roman" w:hAnsi="Segoe UI" w:cs="Segoe UI"/>
+          <w:color w:val="8994A3"/>
+          <w:sz w:val="24"/>
+          <w:szCs w:val="24"/>
+          <w:lang w:eastAsia="en-GB"/>
+        </w:rPr>
+        <w:t xml:space="preserve"> 3.2, 5.3,</w:t>
+      </w:r>
+      <w:r>
+        <w:rPr>
+          <w:rFonts w:ascii="Segoe UI" w:eastAsia="Times New Roman" w:hAnsi="Segoe UI" w:cs="Segoe UI"/>
+          <w:color w:val="8994A3"/>
+          <w:sz w:val="24"/>
+          <w:szCs w:val="24"/>
+          <w:lang w:eastAsia="en-GB"/>
+        </w:rPr>
+        <w:t xml:space="preserve"> 6.2 &amp; 7.2)</w:t>
+      </w:r>
+      <w:r>
+        <w:rPr>
+          <w:rFonts w:ascii="Segoe UI" w:eastAsia="Times New Roman" w:hAnsi="Segoe UI" w:cs="Segoe UI"/>
+          <w:color w:val="000000" w:themeColor="text1"/>
+          <w:sz w:val="24"/>
+          <w:szCs w:val="24"/>
+          <w:vertAlign w:val="superscript"/>
+          <w:lang w:eastAsia="en-GB"/>
+        </w:rPr>
+        <w:t>(2,3)</w:t>
+      </w:r>
+      <w:r>
+        <w:rPr>
+          <w:rFonts w:ascii="Segoe UI" w:eastAsia="Times New Roman" w:hAnsi="Segoe UI" w:cs="Segoe UI"/>
+          <w:color w:val="8994A3"/>
+          <w:sz w:val="24"/>
+          <w:szCs w:val="24"/>
+          <w:lang w:eastAsia="en-GB"/>
+        </w:rPr>
+        <w:t xml:space="preserve"> which are not </w:t>
+      </w:r>
+      <w:r>
+        <w:rPr>
+          <w:rFonts w:ascii="Segoe UI" w:eastAsia="Times New Roman" w:hAnsi="Segoe UI" w:cs="Segoe UI"/>
+          <w:color w:val="8994A3"/>
+          <w:sz w:val="24"/>
+          <w:szCs w:val="24"/>
+          <w:lang w:eastAsia="en-GB"/>
+        </w:rPr>
+        <w:t xml:space="preserve">subject </w:t>
+      </w:r>
+      <w:r>
+        <w:rPr>
+          <w:rFonts w:ascii="Segoe UI" w:eastAsia="Times New Roman" w:hAnsi="Segoe UI" w:cs="Segoe UI"/>
+          <w:color w:val="8994A3"/>
+          <w:sz w:val="24"/>
+          <w:szCs w:val="24"/>
+          <w:lang w:eastAsia="en-GB"/>
+        </w:rPr>
+        <w:t>of interest for this project</w:t>
       </w:r>
       <w:r>
         <w:rPr>
@@ -969,6 +1281,7 @@
           <w:szCs w:val="24"/>
           <w:lang w:eastAsia="en-GB"/>
         </w:rPr>
+        <w:lastRenderedPageBreak/>
         <w:t>Message for unsupported CC</w:t>
       </w:r>
       <w:r>
@@ -1178,7 +1491,6 @@
           <w:szCs w:val="24"/>
           <w:lang w:eastAsia="en-GB"/>
         </w:rPr>
-        <w:lastRenderedPageBreak/>
         <w:t>Added GPU memory info</w:t>
       </w:r>
       <w:r>
@@ -1279,7 +1591,19 @@
     </w:p>
     <w:p>
       <w:pPr>
-        <w:spacing w:after="300" w:line="432" w:lineRule="atLeast"/>
+        <w:numPr>
+          <w:ilvl w:val="0"/>
+          <w:numId w:val="16"/>
+        </w:numPr>
+        <w:spacing w:before="100" w:beforeAutospacing="1" w:after="0" w:afterAutospacing="1" w:line="360" w:lineRule="atLeast"/>
+        <w:rPr>
+          <w:rFonts w:ascii="Segoe UI" w:eastAsia="Times New Roman" w:hAnsi="Segoe UI" w:cs="Segoe UI"/>
+          <w:i/>
+          <w:color w:val="8994A3"/>
+          <w:sz w:val="24"/>
+          <w:szCs w:val="24"/>
+          <w:lang w:eastAsia="en-GB"/>
+        </w:rPr>
       </w:pPr>
       <w:r>
         <w:rPr>
@@ -1291,7 +1615,7 @@
           <w:szCs w:val="24"/>
           <w:lang w:eastAsia="en-GB"/>
         </w:rPr>
-        <w:t>TBD</w:t>
+        <w:t>Number of Blocks-per-SM</w:t>
       </w:r>
       <w:r>
         <w:rPr>
@@ -1311,12 +1635,250 @@
           <w:szCs w:val="24"/>
           <w:lang w:eastAsia="en-GB"/>
         </w:rPr>
-        <w:t>TBD</w:t>
-      </w:r>
+        <w:t>Changed the number of Blocks-per-SM for CC 5.x according to the latest CUDA programing documentation.</w:t>
+      </w:r>
+    </w:p>
+    <w:p>
+      <w:pPr>
+        <w:spacing w:after="0" w:line="432" w:lineRule="atLeast"/>
+        <w:rPr>
+          <w:rFonts w:ascii="Segoe UI" w:eastAsia="Times New Roman" w:hAnsi="Segoe UI" w:cs="Segoe UI"/>
+          <w:color w:val="323642"/>
+          <w:sz w:val="24"/>
+          <w:szCs w:val="24"/>
+          <w:lang w:eastAsia="en-GB"/>
+        </w:rPr>
+      </w:pPr>
+      <w:r>
+        <w:rPr>
+          <w:rFonts w:ascii="Segoe UI" w:eastAsia="Times New Roman" w:hAnsi="Segoe UI" w:cs="Segoe UI"/>
+          <w:color w:val="323642"/>
+          <w:sz w:val="24"/>
+          <w:szCs w:val="24"/>
+          <w:lang w:eastAsia="en-GB"/>
+        </w:rPr>
+        <w:t>Notes:</w:t>
+      </w:r>
+    </w:p>
+    <w:p>
+      <w:pPr>
+        <w:pStyle w:val="ListParagraph"/>
+        <w:numPr>
+          <w:ilvl w:val="0"/>
+          <w:numId w:val="18"/>
+        </w:numPr>
+        <w:spacing w:after="120" w:line="220" w:lineRule="atLeast"/>
+        <w:ind w:left="641" w:hanging="357"/>
+        <w:rPr>
+          <w:rStyle w:val="Hyperlink"/>
+          <w:rFonts w:ascii="Trebuchet MS" w:hAnsi="Trebuchet MS"/>
+          <w:sz w:val="18"/>
+          <w:szCs w:val="21"/>
+          <w:shd w:val="clear" w:color="auto" w:fill="FFFFFF"/>
+        </w:rPr>
+      </w:pPr>
+      <w:hyperlink r:id="rId8" w:anchor="GPUs_supported" w:history="1">
+        <w:r>
+          <w:rPr>
+            <w:rStyle w:val="Hyperlink"/>
+            <w:rFonts w:ascii="Trebuchet MS" w:hAnsi="Trebuchet MS"/>
+            <w:sz w:val="18"/>
+            <w:szCs w:val="21"/>
+            <w:shd w:val="clear" w:color="auto" w:fill="FFFFFF"/>
+          </w:rPr>
+          <w:t>CUDA (Compute Unified Device Architecture) – Wikipedia.</w:t>
+        </w:r>
+      </w:hyperlink>
+    </w:p>
+    <w:p>
+      <w:pPr>
+        <w:pStyle w:val="ListParagraph"/>
+        <w:numPr>
+          <w:ilvl w:val="0"/>
+          <w:numId w:val="18"/>
+        </w:numPr>
+        <w:spacing w:after="120" w:line="220" w:lineRule="atLeast"/>
+        <w:ind w:left="641" w:hanging="357"/>
+        <w:rPr>
+          <w:rFonts w:ascii="Segoe UI" w:eastAsia="Times New Roman" w:hAnsi="Segoe UI" w:cs="Segoe UI"/>
+          <w:color w:val="8994A3"/>
+          <w:sz w:val="20"/>
+          <w:szCs w:val="24"/>
+          <w:lang w:eastAsia="en-GB"/>
+        </w:rPr>
+      </w:pPr>
+      <w:hyperlink r:id="rId9" w:history="1">
+        <w:r>
+          <w:rPr>
+            <w:rStyle w:val="Hyperlink"/>
+            <w:rFonts w:ascii="Trebuchet MS" w:hAnsi="Trebuchet MS"/>
+            <w:sz w:val="18"/>
+            <w:szCs w:val="21"/>
+            <w:shd w:val="clear" w:color="auto" w:fill="FFFFFF"/>
+          </w:rPr>
+          <w:t xml:space="preserve">CUDA applications originally developed for </w:t>
+        </w:r>
+        <w:proofErr w:type="spellStart"/>
+        <w:r>
+          <w:rPr>
+            <w:rStyle w:val="Hyperlink"/>
+            <w:rFonts w:ascii="Trebuchet MS" w:hAnsi="Trebuchet MS"/>
+            <w:sz w:val="18"/>
+            <w:szCs w:val="21"/>
+            <w:shd w:val="clear" w:color="auto" w:fill="FFFFFF"/>
+          </w:rPr>
+          <w:t>dGPUs</w:t>
+        </w:r>
+        <w:proofErr w:type="spellEnd"/>
+        <w:r>
+          <w:rPr>
+            <w:rStyle w:val="Hyperlink"/>
+            <w:rFonts w:ascii="Trebuchet MS" w:hAnsi="Trebuchet MS"/>
+            <w:sz w:val="18"/>
+            <w:szCs w:val="21"/>
+            <w:shd w:val="clear" w:color="auto" w:fill="FFFFFF"/>
+          </w:rPr>
+          <w:t xml:space="preserve"> attached to x86 systems may require modifications to perform efficiently on </w:t>
+        </w:r>
+        <w:proofErr w:type="spellStart"/>
+        <w:r>
+          <w:rPr>
+            <w:rStyle w:val="Hyperlink"/>
+            <w:rFonts w:ascii="Trebuchet MS" w:hAnsi="Trebuchet MS"/>
+            <w:sz w:val="18"/>
+            <w:szCs w:val="21"/>
+            <w:shd w:val="clear" w:color="auto" w:fill="FFFFFF"/>
+          </w:rPr>
+          <w:t>Tegra</w:t>
+        </w:r>
+        <w:proofErr w:type="spellEnd"/>
+        <w:r>
+          <w:rPr>
+            <w:rStyle w:val="Hyperlink"/>
+            <w:rFonts w:ascii="Trebuchet MS" w:hAnsi="Trebuchet MS"/>
+            <w:sz w:val="18"/>
+            <w:szCs w:val="21"/>
+            <w:shd w:val="clear" w:color="auto" w:fill="FFFFFF"/>
+          </w:rPr>
+          <w:t>® systems.</w:t>
+        </w:r>
+      </w:hyperlink>
+    </w:p>
+    <w:p>
+      <w:pPr>
+        <w:pStyle w:val="ListParagraph"/>
+        <w:numPr>
+          <w:ilvl w:val="0"/>
+          <w:numId w:val="18"/>
+        </w:numPr>
+        <w:spacing w:after="120" w:line="220" w:lineRule="atLeast"/>
+        <w:ind w:left="641" w:hanging="357"/>
+        <w:rPr>
+          <w:rStyle w:val="Hyperlink"/>
+          <w:rFonts w:ascii="Trebuchet MS" w:hAnsi="Trebuchet MS"/>
+          <w:sz w:val="18"/>
+          <w:szCs w:val="21"/>
+          <w:shd w:val="clear" w:color="auto" w:fill="FFFFFF"/>
+        </w:rPr>
+      </w:pPr>
+      <w:hyperlink r:id="rId10" w:history="1">
+        <w:proofErr w:type="spellStart"/>
+        <w:r>
+          <w:rPr>
+            <w:rStyle w:val="Hyperlink"/>
+            <w:rFonts w:ascii="Trebuchet MS" w:hAnsi="Trebuchet MS"/>
+            <w:sz w:val="18"/>
+            <w:szCs w:val="21"/>
+            <w:shd w:val="clear" w:color="auto" w:fill="FFFFFF"/>
+          </w:rPr>
+          <w:t>Tegra</w:t>
+        </w:r>
+        <w:proofErr w:type="spellEnd"/>
+        <w:r>
+          <w:rPr>
+            <w:rStyle w:val="Hyperlink"/>
+            <w:rFonts w:ascii="Trebuchet MS" w:hAnsi="Trebuchet MS"/>
+            <w:sz w:val="18"/>
+            <w:szCs w:val="21"/>
+            <w:shd w:val="clear" w:color="auto" w:fill="FFFFFF"/>
+          </w:rPr>
+          <w:t xml:space="preserve"> is a system on a chip (</w:t>
+        </w:r>
+        <w:proofErr w:type="spellStart"/>
+        <w:r>
+          <w:rPr>
+            <w:rStyle w:val="Hyperlink"/>
+            <w:rFonts w:ascii="Trebuchet MS" w:hAnsi="Trebuchet MS"/>
+            <w:sz w:val="18"/>
+            <w:szCs w:val="21"/>
+            <w:shd w:val="clear" w:color="auto" w:fill="FFFFFF"/>
+          </w:rPr>
+          <w:t>SoC</w:t>
+        </w:r>
+        <w:proofErr w:type="spellEnd"/>
+        <w:r>
+          <w:rPr>
+            <w:rStyle w:val="Hyperlink"/>
+            <w:rFonts w:ascii="Trebuchet MS" w:hAnsi="Trebuchet MS"/>
+            <w:sz w:val="18"/>
+            <w:szCs w:val="21"/>
+            <w:shd w:val="clear" w:color="auto" w:fill="FFFFFF"/>
+          </w:rPr>
+          <w:t xml:space="preserve">) series developed by </w:t>
+        </w:r>
+        <w:proofErr w:type="spellStart"/>
+        <w:r>
+          <w:rPr>
+            <w:rStyle w:val="Hyperlink"/>
+            <w:rFonts w:ascii="Trebuchet MS" w:hAnsi="Trebuchet MS"/>
+            <w:sz w:val="18"/>
+            <w:szCs w:val="21"/>
+            <w:shd w:val="clear" w:color="auto" w:fill="FFFFFF"/>
+          </w:rPr>
+          <w:t>Nvidia</w:t>
+        </w:r>
+        <w:proofErr w:type="spellEnd"/>
+        <w:r>
+          <w:rPr>
+            <w:rStyle w:val="Hyperlink"/>
+            <w:rFonts w:ascii="Trebuchet MS" w:hAnsi="Trebuchet MS"/>
+            <w:sz w:val="18"/>
+            <w:szCs w:val="21"/>
+            <w:shd w:val="clear" w:color="auto" w:fill="FFFFFF"/>
+          </w:rPr>
+          <w:t xml:space="preserve"> for mobile devices such as smartphones, personal digital assistants, and mobile Internet devices.</w:t>
+        </w:r>
+      </w:hyperlink>
+    </w:p>
+    <w:p>
+      <w:pPr>
+        <w:pStyle w:val="ListParagraph"/>
+        <w:spacing w:after="120" w:line="220" w:lineRule="atLeast"/>
+        <w:ind w:left="641"/>
+        <w:rPr>
+          <w:rFonts w:ascii="Segoe UI" w:eastAsia="Times New Roman" w:hAnsi="Segoe UI" w:cs="Segoe UI"/>
+          <w:color w:val="8994A3"/>
+          <w:sz w:val="20"/>
+          <w:szCs w:val="24"/>
+          <w:lang w:eastAsia="en-GB"/>
+        </w:rPr>
+      </w:pPr>
+    </w:p>
+    <w:p>
+      <w:pPr>
+        <w:spacing w:after="300" w:line="432" w:lineRule="atLeast"/>
+        <w:rPr>
+          <w:rFonts w:ascii="Segoe UI" w:eastAsia="Times New Roman" w:hAnsi="Segoe UI" w:cs="Segoe UI"/>
+          <w:color w:val="8994A3"/>
+          <w:sz w:val="24"/>
+          <w:szCs w:val="24"/>
+          <w:lang w:eastAsia="en-GB"/>
+        </w:rPr>
+      </w:pPr>
     </w:p>
     <w:sectPr>
       <w:pgSz w:w="11906" w:h="16838"/>
-      <w:pgMar w:top="851" w:right="1440" w:bottom="1440" w:left="1440" w:header="708" w:footer="708" w:gutter="0"/>
+      <w:pgMar w:top="851" w:right="1440" w:bottom="993" w:left="1440" w:header="708" w:footer="708" w:gutter="0"/>
       <w:cols w:space="708"/>
       <w:docGrid w:linePitch="360"/>
     </w:sectPr>
@@ -2781,6 +3343,97 @@
     </w:lvl>
   </w:abstractNum>
   <w:abstractNum w:abstractNumId="10" w15:restartNumberingAfterBreak="0">
+    <w:nsid w:val="536923D7"/>
+    <w:multiLevelType w:val="hybridMultilevel"/>
+    <w:tmpl w:val="8C3A1576"/>
+    <w:lvl w:ilvl="0" w:tplc="B8E6CD42">
+      <w:start w:val="1"/>
+      <w:numFmt w:val="decimal"/>
+      <w:lvlText w:val="%1)"/>
+      <w:lvlJc w:val="left"/>
+      <w:pPr>
+        <w:ind w:left="644" w:hanging="360"/>
+      </w:pPr>
+      <w:rPr>
+        <w:rFonts w:hint="default"/>
+        <w:color w:val="A6A6A6" w:themeColor="background1" w:themeShade="A6"/>
+        <w:sz w:val="20"/>
+      </w:rPr>
+    </w:lvl>
+    <w:lvl w:ilvl="1" w:tplc="04090019" w:tentative="1">
+      <w:start w:val="1"/>
+      <w:numFmt w:val="lowerLetter"/>
+      <w:lvlText w:val="%2."/>
+      <w:lvlJc w:val="left"/>
+      <w:pPr>
+        <w:ind w:left="1364" w:hanging="360"/>
+      </w:pPr>
+    </w:lvl>
+    <w:lvl w:ilvl="2" w:tplc="0409001B" w:tentative="1">
+      <w:start w:val="1"/>
+      <w:numFmt w:val="lowerRoman"/>
+      <w:lvlText w:val="%3."/>
+      <w:lvlJc w:val="right"/>
+      <w:pPr>
+        <w:ind w:left="2084" w:hanging="180"/>
+      </w:pPr>
+    </w:lvl>
+    <w:lvl w:ilvl="3" w:tplc="0409000F" w:tentative="1">
+      <w:start w:val="1"/>
+      <w:numFmt w:val="decimal"/>
+      <w:lvlText w:val="%4."/>
+      <w:lvlJc w:val="left"/>
+      <w:pPr>
+        <w:ind w:left="2804" w:hanging="360"/>
+      </w:pPr>
+    </w:lvl>
+    <w:lvl w:ilvl="4" w:tplc="04090019" w:tentative="1">
+      <w:start w:val="1"/>
+      <w:numFmt w:val="lowerLetter"/>
+      <w:lvlText w:val="%5."/>
+      <w:lvlJc w:val="left"/>
+      <w:pPr>
+        <w:ind w:left="3524" w:hanging="360"/>
+      </w:pPr>
+    </w:lvl>
+    <w:lvl w:ilvl="5" w:tplc="0409001B" w:tentative="1">
+      <w:start w:val="1"/>
+      <w:numFmt w:val="lowerRoman"/>
+      <w:lvlText w:val="%6."/>
+      <w:lvlJc w:val="right"/>
+      <w:pPr>
+        <w:ind w:left="4244" w:hanging="180"/>
+      </w:pPr>
+    </w:lvl>
+    <w:lvl w:ilvl="6" w:tplc="0409000F" w:tentative="1">
+      <w:start w:val="1"/>
+      <w:numFmt w:val="decimal"/>
+      <w:lvlText w:val="%7."/>
+      <w:lvlJc w:val="left"/>
+      <w:pPr>
+        <w:ind w:left="4964" w:hanging="360"/>
+      </w:pPr>
+    </w:lvl>
+    <w:lvl w:ilvl="7" w:tplc="04090019" w:tentative="1">
+      <w:start w:val="1"/>
+      <w:numFmt w:val="lowerLetter"/>
+      <w:lvlText w:val="%8."/>
+      <w:lvlJc w:val="left"/>
+      <w:pPr>
+        <w:ind w:left="5684" w:hanging="360"/>
+      </w:pPr>
+    </w:lvl>
+    <w:lvl w:ilvl="8" w:tplc="0409001B" w:tentative="1">
+      <w:start w:val="1"/>
+      <w:numFmt w:val="lowerRoman"/>
+      <w:lvlText w:val="%9."/>
+      <w:lvlJc w:val="right"/>
+      <w:pPr>
+        <w:ind w:left="6404" w:hanging="180"/>
+      </w:pPr>
+    </w:lvl>
+  </w:abstractNum>
+  <w:abstractNum w:abstractNumId="11" w15:restartNumberingAfterBreak="0">
     <w:nsid w:val="570F2BC6"/>
     <w:multiLevelType w:val="multilevel"/>
     <w:tmpl w:val="1B32A7D0"/>
@@ -2929,7 +3582,7 @@
       </w:rPr>
     </w:lvl>
   </w:abstractNum>
-  <w:abstractNum w:abstractNumId="11" w15:restartNumberingAfterBreak="0">
+  <w:abstractNum w:abstractNumId="12" w15:restartNumberingAfterBreak="0">
     <w:nsid w:val="64A31653"/>
     <w:multiLevelType w:val="multilevel"/>
     <w:tmpl w:val="3B2C9B3E"/>
@@ -3078,7 +3731,7 @@
       </w:rPr>
     </w:lvl>
   </w:abstractNum>
-  <w:abstractNum w:abstractNumId="12" w15:restartNumberingAfterBreak="0">
+  <w:abstractNum w:abstractNumId="13" w15:restartNumberingAfterBreak="0">
     <w:nsid w:val="69C8710D"/>
     <w:multiLevelType w:val="multilevel"/>
     <w:tmpl w:val="8CA883EE"/>
@@ -3227,7 +3880,7 @@
       </w:rPr>
     </w:lvl>
   </w:abstractNum>
-  <w:abstractNum w:abstractNumId="13" w15:restartNumberingAfterBreak="0">
+  <w:abstractNum w:abstractNumId="14" w15:restartNumberingAfterBreak="0">
     <w:nsid w:val="71976B3F"/>
     <w:multiLevelType w:val="multilevel"/>
     <w:tmpl w:val="5E347930"/>
@@ -3376,7 +4029,7 @@
       </w:rPr>
     </w:lvl>
   </w:abstractNum>
-  <w:abstractNum w:abstractNumId="14" w15:restartNumberingAfterBreak="0">
+  <w:abstractNum w:abstractNumId="15" w15:restartNumberingAfterBreak="0">
     <w:nsid w:val="72201609"/>
     <w:multiLevelType w:val="multilevel"/>
     <w:tmpl w:val="2FD8C624"/>
@@ -3525,7 +4178,7 @@
       </w:rPr>
     </w:lvl>
   </w:abstractNum>
-  <w:abstractNum w:abstractNumId="15" w15:restartNumberingAfterBreak="0">
+  <w:abstractNum w:abstractNumId="16" w15:restartNumberingAfterBreak="0">
     <w:nsid w:val="74966F19"/>
     <w:multiLevelType w:val="multilevel"/>
     <w:tmpl w:val="BB96DB46"/>
@@ -3674,7 +4327,7 @@
       </w:rPr>
     </w:lvl>
   </w:abstractNum>
-  <w:abstractNum w:abstractNumId="16" w15:restartNumberingAfterBreak="0">
+  <w:abstractNum w:abstractNumId="17" w15:restartNumberingAfterBreak="0">
     <w:nsid w:val="7E247D0A"/>
     <w:multiLevelType w:val="multilevel"/>
     <w:tmpl w:val="55AE79BA"/>
@@ -3830,7 +4483,7 @@
     <w:abstractNumId w:val="2"/>
   </w:num>
   <w:num w:numId="3">
-    <w:abstractNumId w:val="16"/>
+    <w:abstractNumId w:val="17"/>
   </w:num>
   <w:num w:numId="4">
     <w:abstractNumId w:val="1"/>
@@ -3842,37 +4495,40 @@
     <w:abstractNumId w:val="8"/>
   </w:num>
   <w:num w:numId="7">
-    <w:abstractNumId w:val="15"/>
+    <w:abstractNumId w:val="16"/>
   </w:num>
   <w:num w:numId="8">
-    <w:abstractNumId w:val="11"/>
+    <w:abstractNumId w:val="12"/>
   </w:num>
   <w:num w:numId="9">
     <w:abstractNumId w:val="7"/>
   </w:num>
   <w:num w:numId="10">
-    <w:abstractNumId w:val="12"/>
+    <w:abstractNumId w:val="13"/>
   </w:num>
   <w:num w:numId="11">
     <w:abstractNumId w:val="5"/>
   </w:num>
   <w:num w:numId="12">
-    <w:abstractNumId w:val="13"/>
+    <w:abstractNumId w:val="14"/>
   </w:num>
   <w:num w:numId="13">
     <w:abstractNumId w:val="9"/>
   </w:num>
   <w:num w:numId="14">
-    <w:abstractNumId w:val="14"/>
+    <w:abstractNumId w:val="15"/>
   </w:num>
   <w:num w:numId="15">
-    <w:abstractNumId w:val="10"/>
+    <w:abstractNumId w:val="11"/>
   </w:num>
   <w:num w:numId="16">
     <w:abstractNumId w:val="3"/>
   </w:num>
   <w:num w:numId="17">
     <w:abstractNumId w:val="6"/>
+  </w:num>
+  <w:num w:numId="18">
+    <w:abstractNumId w:val="10"/>
   </w:num>
 </w:numbering>
 </file>
@@ -4668,21 +5324,6 @@
 </file>
 
 <file path=customXml/item1.xml><?xml version="1.0" encoding="utf-8"?>
-<p:properties xmlns:p="http://schemas.microsoft.com/office/2006/metadata/properties" xmlns:xsi="http://www.w3.org/2001/XMLSchema-instance" xmlns:pc="http://schemas.microsoft.com/office/infopath/2007/PartnerControls">
-  <documentManagement/>
-</p:properties>
-</file>
-
-<file path=customXml/item2.xml><?xml version="1.0" encoding="utf-8"?>
-<?mso-contentType ?>
-<FormTemplates xmlns="http://schemas.microsoft.com/sharepoint/v3/contenttype/forms">
-  <Display>DocumentLibraryForm</Display>
-  <Edit>DocumentLibraryForm</Edit>
-  <New>DocumentLibraryForm</New>
-</FormTemplates>
-</file>
-
-<file path=customXml/item3.xml><?xml version="1.0" encoding="utf-8"?>
 <ct:contentTypeSchema xmlns:ct="http://schemas.microsoft.com/office/2006/metadata/contentType" xmlns:ma="http://schemas.microsoft.com/office/2006/metadata/properties/metaAttributes" ct:_="" ma:_="" ma:contentTypeName="Document" ma:contentTypeID="0x010100BA789C4C587BF441A4AE6CCF5C9C0DD3" ma:contentTypeVersion="8" ma:contentTypeDescription="Create a new document." ma:contentTypeScope="" ma:versionID="740bc209e82da6d93a21e3db58fbef40">
   <xsd:schema xmlns:xsd="http://www.w3.org/2001/XMLSchema" xmlns:xs="http://www.w3.org/2001/XMLSchema" xmlns:p="http://schemas.microsoft.com/office/2006/metadata/properties" xmlns:ns2="19b03078-f984-4d26-97e7-55ca296da7ed" targetNamespace="http://schemas.microsoft.com/office/2006/metadata/properties" ma:root="true" ma:fieldsID="d02cac6ec8705f0d0d847286f4fe5ab0" ns2:_="">
     <xsd:import namespace="19b03078-f984-4d26-97e7-55ca296da7ed"/>
@@ -4852,24 +5493,22 @@
 </ct:contentTypeSchema>
 </file>
 
-<file path=customXml/itemProps1.xml><?xml version="1.0" encoding="utf-8"?>
-<ds:datastoreItem xmlns:ds="http://schemas.openxmlformats.org/officeDocument/2006/customXml" ds:itemID="{715EA943-B454-477D-B45A-59A15234AB50}">
-  <ds:schemaRefs>
-    <ds:schemaRef ds:uri="http://schemas.microsoft.com/office/2006/metadata/properties"/>
-    <ds:schemaRef ds:uri="http://schemas.microsoft.com/office/infopath/2007/PartnerControls"/>
-  </ds:schemaRefs>
-</ds:datastoreItem>
+<file path=customXml/item2.xml><?xml version="1.0" encoding="utf-8"?>
+<?mso-contentType ?>
+<FormTemplates xmlns="http://schemas.microsoft.com/sharepoint/v3/contenttype/forms">
+  <Display>DocumentLibraryForm</Display>
+  <Edit>DocumentLibraryForm</Edit>
+  <New>DocumentLibraryForm</New>
+</FormTemplates>
 </file>
 
-<file path=customXml/itemProps2.xml><?xml version="1.0" encoding="utf-8"?>
-<ds:datastoreItem xmlns:ds="http://schemas.openxmlformats.org/officeDocument/2006/customXml" ds:itemID="{EF5BF073-472A-4021-AD4F-074DB02B0A76}">
-  <ds:schemaRefs>
-    <ds:schemaRef ds:uri="http://schemas.microsoft.com/sharepoint/v3/contenttype/forms"/>
-  </ds:schemaRefs>
-</ds:datastoreItem>
+<file path=customXml/item3.xml><?xml version="1.0" encoding="utf-8"?>
+<p:properties xmlns:p="http://schemas.microsoft.com/office/2006/metadata/properties" xmlns:xsi="http://www.w3.org/2001/XMLSchema-instance" xmlns:pc="http://schemas.microsoft.com/office/infopath/2007/PartnerControls">
+  <documentManagement/>
+</p:properties>
 </file>
 
-<file path=customXml/itemProps3.xml><?xml version="1.0" encoding="utf-8"?>
+<file path=customXml/itemProps1.xml><?xml version="1.0" encoding="utf-8"?>
 <ds:datastoreItem xmlns:ds="http://schemas.openxmlformats.org/officeDocument/2006/customXml" ds:itemID="{F6DBFA23-A3E2-4E5D-8ADC-CD98BDCD6940}">
   <ds:schemaRefs>
     <ds:schemaRef ds:uri="http://schemas.microsoft.com/office/2006/metadata/contentType"/>
@@ -4885,4 +5524,21 @@
     <ds:schemaRef ds:uri="http://schemas.microsoft.com/internal/obd"/>
   </ds:schemaRefs>
 </ds:datastoreItem>
+</file>
+
+<file path=customXml/itemProps2.xml><?xml version="1.0" encoding="utf-8"?>
+<ds:datastoreItem xmlns:ds="http://schemas.openxmlformats.org/officeDocument/2006/customXml" ds:itemID="{EF5BF073-472A-4021-AD4F-074DB02B0A76}">
+  <ds:schemaRefs>
+    <ds:schemaRef ds:uri="http://schemas.microsoft.com/sharepoint/v3/contenttype/forms"/>
+  </ds:schemaRefs>
+</ds:datastoreItem>
+</file>
+
+<file path=customXml/itemProps3.xml><?xml version="1.0" encoding="utf-8"?>
+<ds:datastoreItem xmlns:ds="http://schemas.openxmlformats.org/officeDocument/2006/customXml" ds:itemID="{715EA943-B454-477D-B45A-59A15234AB50}">
+  <ds:schemaRefs>
+    <ds:schemaRef ds:uri="http://schemas.microsoft.com/office/2006/metadata/properties"/>
+    <ds:schemaRef ds:uri="http://schemas.microsoft.com/office/infopath/2007/PartnerControls"/>
+  </ds:schemaRefs>
+</ds:datastoreItem>
 </file>
</xml_diff>